<commit_message>
Need to research the topics mentioned in this document
</commit_message>
<xml_diff>
--- a/CMP9132M - Advanced Artificial Intelligence.docx
+++ b/CMP9132M - Advanced Artificial Intelligence.docx
@@ -17,18 +17,261 @@
     </w:p>
     <w:p>
       <w:r>
-        <w:t xml:space="preserve">Acting humanly </w:t>
-      </w:r>
-      <w:bookmarkStart w:id="0" w:name="_GoBack"/>
-      <w:bookmarkEnd w:id="0"/>
-    </w:p>
-    <w:p>
-      <w:r>
+        <w:t>2 Assignments, each worth 50% of final mark</w:t>
+      </w:r>
+    </w:p>
+    <w:p>
+      <w:pPr>
+        <w:pStyle w:val="ListParagraph"/>
+        <w:numPr>
+          <w:ilvl w:val="0"/>
+          <w:numId w:val="2"/>
+        </w:numPr>
+      </w:pPr>
+      <w:r>
+        <w:t>Assignment 1: before Christmas</w:t>
+      </w:r>
+    </w:p>
+    <w:p>
+      <w:pPr>
+        <w:pStyle w:val="ListParagraph"/>
+        <w:numPr>
+          <w:ilvl w:val="0"/>
+          <w:numId w:val="2"/>
+        </w:numPr>
+      </w:pPr>
+      <w:r>
+        <w:t>Assignment 2: at the end of module</w:t>
+      </w:r>
+    </w:p>
+    <w:p>
+      <w:pPr>
+        <w:rPr>
+          <w:b/>
+        </w:rPr>
+      </w:pPr>
+      <w:r>
+        <w:rPr>
+          <w:b/>
+        </w:rPr>
+        <w:t>Quantify uncertainty – intro to probability</w:t>
+      </w:r>
+    </w:p>
+    <w:p>
+      <w:pPr>
+        <w:rPr>
+          <w:b/>
+        </w:rPr>
+      </w:pPr>
+      <w:r>
+        <w:rPr>
+          <w:b/>
+        </w:rPr>
+        <w:t>Probability reasoning - Bayesian networks, casual interference, etc.</w:t>
+      </w:r>
+    </w:p>
+    <w:p>
+      <w:pPr>
+        <w:rPr>
+          <w:b/>
+        </w:rPr>
+      </w:pPr>
+      <w:r>
+        <w:rPr>
+          <w:b/>
+        </w:rPr>
+        <w:t>Reasoning over time - Hidden Markov models, etc.</w:t>
+      </w:r>
+    </w:p>
+    <w:p>
+      <w:pPr>
+        <w:rPr>
+          <w:b/>
+        </w:rPr>
+      </w:pPr>
+      <w:r>
+        <w:rPr>
+          <w:b/>
+        </w:rPr>
+        <w:t>Making complex decisions – Markov Decision Processes etc.</w:t>
+      </w:r>
+    </w:p>
+    <w:p>
+      <w:pPr>
+        <w:rPr>
+          <w:b/>
+          <w:sz w:val="28"/>
+        </w:rPr>
+      </w:pPr>
+      <w:r>
+        <w:rPr>
+          <w:b/>
+          <w:sz w:val="28"/>
+        </w:rPr>
+        <w:t>Links AAI &lt;--&gt; Machine learning</w:t>
+      </w:r>
+    </w:p>
+    <w:p>
+      <w:r>
+        <w:t>Machine learning is a sub topic of AI</w:t>
+      </w:r>
+    </w:p>
+    <w:p>
+      <w:r>
+        <w:t>Reasoning over time</w:t>
+      </w:r>
+    </w:p>
+    <w:p>
+      <w:pPr>
+        <w:pStyle w:val="ListParagraph"/>
+        <w:numPr>
+          <w:ilvl w:val="0"/>
+          <w:numId w:val="5"/>
+        </w:numPr>
+      </w:pPr>
+      <w:r>
+        <w:t xml:space="preserve">Hidden Markov models, </w:t>
+      </w:r>
+      <w:proofErr w:type="spellStart"/>
+      <w:r>
+        <w:t>Kalman</w:t>
+      </w:r>
+      <w:proofErr w:type="spellEnd"/>
+      <w:r>
+        <w:t xml:space="preserve"> filter, etc. </w:t>
+      </w:r>
+    </w:p>
+    <w:p>
+      <w:pPr>
+        <w:pStyle w:val="ListParagraph"/>
+        <w:numPr>
+          <w:ilvl w:val="0"/>
+          <w:numId w:val="5"/>
+        </w:numPr>
+      </w:pPr>
+      <w:r>
+        <w:t>Recurrent Neural Networks (RNNs)</w:t>
+      </w:r>
+    </w:p>
+    <w:p>
+      <w:r>
+        <w:t>Making complex decisions</w:t>
+      </w:r>
+    </w:p>
+    <w:p>
+      <w:pPr>
+        <w:pStyle w:val="ListParagraph"/>
+        <w:numPr>
+          <w:ilvl w:val="0"/>
+          <w:numId w:val="4"/>
+        </w:numPr>
+      </w:pPr>
+      <w:r>
+        <w:t>Markov Decision Processes etc.</w:t>
+      </w:r>
+    </w:p>
+    <w:p>
+      <w:pPr>
+        <w:pStyle w:val="ListParagraph"/>
+        <w:numPr>
+          <w:ilvl w:val="0"/>
+          <w:numId w:val="4"/>
+        </w:numPr>
+      </w:pPr>
+      <w:r>
+        <w:t>Deep Reinforcement Learning (DRL)</w:t>
+      </w:r>
+    </w:p>
+    <w:p>
+      <w:pPr>
+        <w:rPr>
+          <w:b/>
+          <w:sz w:val="28"/>
+        </w:rPr>
+      </w:pPr>
+      <w:r>
+        <w:rPr>
+          <w:b/>
+          <w:sz w:val="28"/>
+        </w:rPr>
+        <w:t>Recommended reading:</w:t>
+      </w:r>
+    </w:p>
+    <w:p>
+      <w:r>
+        <w:drawing>
+          <wp:inline distT="0" distB="0" distL="0" distR="0" wp14:anchorId="6CD40B68" wp14:editId="17FD5B37">
+            <wp:extent cx="5731510" cy="3213735"/>
+            <wp:effectExtent l="0" t="0" r="2540" b="5715"/>
+            <wp:docPr id="2" name="Picture 2"/>
+            <wp:cNvGraphicFramePr>
+              <a:graphicFrameLocks xmlns:a="http://schemas.openxmlformats.org/drawingml/2006/main" noChangeAspect="1"/>
+            </wp:cNvGraphicFramePr>
+            <a:graphic xmlns:a="http://schemas.openxmlformats.org/drawingml/2006/main">
+              <a:graphicData uri="http://schemas.openxmlformats.org/drawingml/2006/picture">
+                <pic:pic xmlns:pic="http://schemas.openxmlformats.org/drawingml/2006/picture">
+                  <pic:nvPicPr>
+                    <pic:cNvPr id="1" name=""/>
+                    <pic:cNvPicPr/>
+                  </pic:nvPicPr>
+                  <pic:blipFill>
+                    <a:blip r:embed="rId5"/>
+                    <a:stretch>
+                      <a:fillRect/>
+                    </a:stretch>
+                  </pic:blipFill>
+                  <pic:spPr>
+                    <a:xfrm>
+                      <a:off x="0" y="0"/>
+                      <a:ext cx="5731510" cy="3213735"/>
+                    </a:xfrm>
+                    <a:prstGeom prst="rect">
+                      <a:avLst/>
+                    </a:prstGeom>
+                  </pic:spPr>
+                </pic:pic>
+              </a:graphicData>
+            </a:graphic>
+          </wp:inline>
+        </w:drawing>
+      </w:r>
+    </w:p>
+    <w:p/>
+    <w:p/>
+    <w:p/>
+    <w:p/>
+    <w:p>
+      <w:pPr>
+        <w:rPr>
+          <w:b/>
+          <w:sz w:val="28"/>
+        </w:rPr>
+      </w:pPr>
+      <w:r>
+        <w:rPr>
+          <w:b/>
+          <w:sz w:val="28"/>
+        </w:rPr>
+        <w:t xml:space="preserve">Acting humanly - </w:t>
+      </w:r>
+      <w:r>
+        <w:rPr>
+          <w:b/>
+          <w:sz w:val="28"/>
+        </w:rPr>
         <w:t>Turing Test</w:t>
       </w:r>
     </w:p>
     <w:p>
-      <w:r>
+      <w:pPr>
+        <w:rPr>
+          <w:sz w:val="24"/>
+        </w:rPr>
+      </w:pPr>
+      <w:r>
+        <w:rPr>
+          <w:sz w:val="24"/>
+        </w:rPr>
         <w:drawing>
           <wp:inline distT="0" distB="0" distL="0" distR="0" wp14:anchorId="694C2D1D" wp14:editId="00CDAE7E">
             <wp:extent cx="4667901" cy="1848108"/>
@@ -45,7 +288,7 @@
                     <pic:cNvPicPr/>
                   </pic:nvPicPr>
                   <pic:blipFill>
-                    <a:blip r:embed="rId4"/>
+                    <a:blip r:embed="rId6"/>
                     <a:stretch>
                       <a:fillRect/>
                     </a:stretch>
@@ -66,6 +309,641 @@
         </w:drawing>
       </w:r>
     </w:p>
+    <w:p>
+      <w:pPr>
+        <w:rPr>
+          <w:b/>
+          <w:sz w:val="28"/>
+        </w:rPr>
+      </w:pPr>
+      <w:r>
+        <w:rPr>
+          <w:b/>
+          <w:sz w:val="28"/>
+        </w:rPr>
+        <w:t xml:space="preserve">Thinking humanly – cognitive modelling </w:t>
+      </w:r>
+    </w:p>
+    <w:p>
+      <w:pPr>
+        <w:rPr>
+          <w:b/>
+        </w:rPr>
+      </w:pPr>
+      <w:r>
+        <w:rPr>
+          <w:b/>
+        </w:rPr>
+        <w:t>1960s “cognitive revolution” information-processing &amp; ps</w:t>
+      </w:r>
+      <w:r>
+        <w:rPr>
+          <w:b/>
+        </w:rPr>
+        <w:t>ychol</w:t>
+      </w:r>
+      <w:r>
+        <w:rPr>
+          <w:b/>
+        </w:rPr>
+        <w:t>ogy</w:t>
+      </w:r>
+      <w:r>
+        <w:rPr>
+          <w:b/>
+        </w:rPr>
+        <w:t>.</w:t>
+      </w:r>
+    </w:p>
+    <w:p>
+      <w:pPr>
+        <w:rPr>
+          <w:b/>
+        </w:rPr>
+      </w:pPr>
+      <w:r>
+        <w:rPr>
+          <w:b/>
+        </w:rPr>
+        <w:t>Requires scientific theories of internal activities of the brain.</w:t>
+      </w:r>
+    </w:p>
+    <w:p>
+      <w:pPr>
+        <w:rPr>
+          <w:b/>
+        </w:rPr>
+      </w:pPr>
+      <w:r>
+        <w:rPr>
+          <w:b/>
+        </w:rPr>
+        <w:t>We can validate this by:</w:t>
+      </w:r>
+    </w:p>
+    <w:p>
+      <w:pPr>
+        <w:pStyle w:val="ListParagraph"/>
+        <w:numPr>
+          <w:ilvl w:val="0"/>
+          <w:numId w:val="1"/>
+        </w:numPr>
+        <w:rPr>
+          <w:b/>
+        </w:rPr>
+      </w:pPr>
+      <w:r>
+        <w:rPr>
+          <w:b/>
+        </w:rPr>
+        <w:t>Predicting and testing behaviour of human (top-down)</w:t>
+      </w:r>
+    </w:p>
+    <w:p>
+      <w:pPr>
+        <w:pStyle w:val="ListParagraph"/>
+        <w:numPr>
+          <w:ilvl w:val="0"/>
+          <w:numId w:val="1"/>
+        </w:numPr>
+        <w:rPr>
+          <w:b/>
+        </w:rPr>
+      </w:pPr>
+      <w:r>
+        <w:rPr>
+          <w:b/>
+        </w:rPr>
+        <w:t>Direct identification from neurological data (bottom-up)</w:t>
+      </w:r>
+    </w:p>
+    <w:p>
+      <w:pPr>
+        <w:rPr>
+          <w:b/>
+        </w:rPr>
+      </w:pPr>
+      <w:r>
+        <w:rPr>
+          <w:b/>
+        </w:rPr>
+        <w:t>Both approaches 1. Cognitive science 2. Cognitive neuroscience, are now distinct from AI.</w:t>
+      </w:r>
+    </w:p>
+    <w:p>
+      <w:pPr>
+        <w:rPr>
+          <w:b/>
+          <w:sz w:val="28"/>
+        </w:rPr>
+      </w:pPr>
+      <w:r>
+        <w:rPr>
+          <w:b/>
+          <w:sz w:val="28"/>
+        </w:rPr>
+        <w:t>Thinking rationally – Laws of thought</w:t>
+      </w:r>
+    </w:p>
+    <w:p>
+      <w:r>
+        <w:t>Aristotle – What are correct argument/ thought processes?</w:t>
+      </w:r>
+    </w:p>
+    <w:p>
+      <w:r>
+        <w:t>Several Greek schools developed various forms of logic: notation and rules of derivation for thoughts</w:t>
+      </w:r>
+    </w:p>
+    <w:p>
+      <w:r>
+        <w:t>Direct line through mathematics and philosophy to modern AI</w:t>
+      </w:r>
+    </w:p>
+    <w:p>
+      <w:r>
+        <w:t>Problems:</w:t>
+      </w:r>
+    </w:p>
+    <w:p>
+      <w:r>
+        <w:t>Not all intelligent behaviour is mediated by logical deliberation (e.g. reflex action)</w:t>
+      </w:r>
+    </w:p>
+    <w:p>
+      <w:r>
+        <w:t>What is the purpose of thinking? Which thoughts should I have?</w:t>
+      </w:r>
+    </w:p>
+    <w:p/>
+    <w:p>
+      <w:pPr>
+        <w:rPr>
+          <w:b/>
+          <w:sz w:val="28"/>
+        </w:rPr>
+      </w:pPr>
+      <w:r>
+        <w:rPr>
+          <w:b/>
+          <w:sz w:val="28"/>
+        </w:rPr>
+        <w:t>Acting rationally – rational agent</w:t>
+      </w:r>
+    </w:p>
+    <w:p>
+      <w:r>
+        <w:t>Rational behaviour: doing the right thing!</w:t>
+      </w:r>
+    </w:p>
+    <w:p>
+      <w:r>
+        <w:t>The right thing: that which is expected to maximise goal achievement, given the available information</w:t>
+      </w:r>
+    </w:p>
+    <w:p>
+      <w:r>
+        <w:t>Doesn’t necessarily involve thinking – e.g. blinking reflex – but thinking should be in the service of rational action.</w:t>
+      </w:r>
+    </w:p>
+    <w:p/>
+    <w:p>
+      <w:r>
+        <w:t>AI roots</w:t>
+      </w:r>
+      <w:r>
+        <w:t xml:space="preserve"> </w:t>
+      </w:r>
+    </w:p>
+    <w:p>
+      <w:pPr>
+        <w:pStyle w:val="ListParagraph"/>
+        <w:numPr>
+          <w:ilvl w:val="0"/>
+          <w:numId w:val="3"/>
+        </w:numPr>
+      </w:pPr>
+      <w:r>
+        <w:t xml:space="preserve">Philosophy - </w:t>
+      </w:r>
+      <w:r>
+        <w:t>Logic, methods of reasoning, mind as physical system foundations of learning, language, rationality</w:t>
+      </w:r>
+    </w:p>
+    <w:p>
+      <w:pPr>
+        <w:pStyle w:val="ListParagraph"/>
+        <w:numPr>
+          <w:ilvl w:val="0"/>
+          <w:numId w:val="3"/>
+        </w:numPr>
+      </w:pPr>
+      <w:r>
+        <w:t xml:space="preserve">Mathematics - </w:t>
+      </w:r>
+      <w:r>
+        <w:t>Formal representation and proof algorithms, computation, (un)decidability, (in)tractability, probability</w:t>
+      </w:r>
+    </w:p>
+    <w:p>
+      <w:pPr>
+        <w:pStyle w:val="ListParagraph"/>
+        <w:numPr>
+          <w:ilvl w:val="0"/>
+          <w:numId w:val="3"/>
+        </w:numPr>
+      </w:pPr>
+      <w:r>
+        <w:t xml:space="preserve">Economics - </w:t>
+      </w:r>
+      <w:r>
+        <w:t>utility, decision theory</w:t>
+      </w:r>
+    </w:p>
+    <w:p>
+      <w:pPr>
+        <w:pStyle w:val="ListParagraph"/>
+        <w:numPr>
+          <w:ilvl w:val="0"/>
+          <w:numId w:val="3"/>
+        </w:numPr>
+      </w:pPr>
+      <w:r>
+        <w:t xml:space="preserve">Neuroscience - </w:t>
+      </w:r>
+      <w:r>
+        <w:t>physical substrate for mental activity</w:t>
+      </w:r>
+    </w:p>
+    <w:p>
+      <w:pPr>
+        <w:pStyle w:val="ListParagraph"/>
+        <w:numPr>
+          <w:ilvl w:val="0"/>
+          <w:numId w:val="3"/>
+        </w:numPr>
+      </w:pPr>
+      <w:r>
+        <w:t xml:space="preserve">Psychology - </w:t>
+      </w:r>
+      <w:r>
+        <w:t>phenomena of perception and motor control, experimental techniques</w:t>
+      </w:r>
+    </w:p>
+    <w:p>
+      <w:pPr>
+        <w:pStyle w:val="ListParagraph"/>
+        <w:numPr>
+          <w:ilvl w:val="0"/>
+          <w:numId w:val="3"/>
+        </w:numPr>
+      </w:pPr>
+      <w:r>
+        <w:t xml:space="preserve">Computer engineering - </w:t>
+      </w:r>
+      <w:r>
+        <w:t>building fast computers</w:t>
+      </w:r>
+    </w:p>
+    <w:p>
+      <w:pPr>
+        <w:pStyle w:val="ListParagraph"/>
+        <w:numPr>
+          <w:ilvl w:val="0"/>
+          <w:numId w:val="3"/>
+        </w:numPr>
+      </w:pPr>
+      <w:r>
+        <w:t xml:space="preserve">Control theory - </w:t>
+      </w:r>
+      <w:r>
+        <w:t>design systems that maximize an objective function over time</w:t>
+      </w:r>
+    </w:p>
+    <w:p>
+      <w:pPr>
+        <w:pStyle w:val="ListParagraph"/>
+        <w:numPr>
+          <w:ilvl w:val="0"/>
+          <w:numId w:val="3"/>
+        </w:numPr>
+      </w:pPr>
+      <w:r>
+        <w:t xml:space="preserve">Linguistics - </w:t>
+      </w:r>
+      <w:r>
+        <w:t>knowledge representation, grammar</w:t>
+      </w:r>
+    </w:p>
+    <w:p>
+      <w:r>
+        <w:t>AI History</w:t>
+      </w:r>
+    </w:p>
+    <w:p>
+      <w:r>
+        <w:drawing>
+          <wp:inline distT="0" distB="0" distL="0" distR="0" wp14:anchorId="0300769F" wp14:editId="64162AF1">
+            <wp:extent cx="4067743" cy="2486372"/>
+            <wp:effectExtent l="0" t="0" r="9525" b="9525"/>
+            <wp:docPr id="3" name="Picture 3"/>
+            <wp:cNvGraphicFramePr>
+              <a:graphicFrameLocks xmlns:a="http://schemas.openxmlformats.org/drawingml/2006/main" noChangeAspect="1"/>
+            </wp:cNvGraphicFramePr>
+            <a:graphic xmlns:a="http://schemas.openxmlformats.org/drawingml/2006/main">
+              <a:graphicData uri="http://schemas.openxmlformats.org/drawingml/2006/picture">
+                <pic:pic xmlns:pic="http://schemas.openxmlformats.org/drawingml/2006/picture">
+                  <pic:nvPicPr>
+                    <pic:cNvPr id="1" name=""/>
+                    <pic:cNvPicPr/>
+                  </pic:nvPicPr>
+                  <pic:blipFill>
+                    <a:blip r:embed="rId7"/>
+                    <a:stretch>
+                      <a:fillRect/>
+                    </a:stretch>
+                  </pic:blipFill>
+                  <pic:spPr>
+                    <a:xfrm>
+                      <a:off x="0" y="0"/>
+                      <a:ext cx="4067743" cy="2486372"/>
+                    </a:xfrm>
+                    <a:prstGeom prst="rect">
+                      <a:avLst/>
+                    </a:prstGeom>
+                  </pic:spPr>
+                </pic:pic>
+              </a:graphicData>
+            </a:graphic>
+          </wp:inline>
+        </w:drawing>
+      </w:r>
+    </w:p>
+    <w:p>
+      <w:r>
+        <w:drawing>
+          <wp:inline distT="0" distB="0" distL="0" distR="0" wp14:anchorId="43F2FD01" wp14:editId="0EFE9AF6">
+            <wp:extent cx="4667901" cy="2600688"/>
+            <wp:effectExtent l="0" t="0" r="0" b="9525"/>
+            <wp:docPr id="4" name="Picture 4"/>
+            <wp:cNvGraphicFramePr>
+              <a:graphicFrameLocks xmlns:a="http://schemas.openxmlformats.org/drawingml/2006/main" noChangeAspect="1"/>
+            </wp:cNvGraphicFramePr>
+            <a:graphic xmlns:a="http://schemas.openxmlformats.org/drawingml/2006/main">
+              <a:graphicData uri="http://schemas.openxmlformats.org/drawingml/2006/picture">
+                <pic:pic xmlns:pic="http://schemas.openxmlformats.org/drawingml/2006/picture">
+                  <pic:nvPicPr>
+                    <pic:cNvPr id="1" name=""/>
+                    <pic:cNvPicPr/>
+                  </pic:nvPicPr>
+                  <pic:blipFill>
+                    <a:blip r:embed="rId8"/>
+                    <a:stretch>
+                      <a:fillRect/>
+                    </a:stretch>
+                  </pic:blipFill>
+                  <pic:spPr>
+                    <a:xfrm>
+                      <a:off x="0" y="0"/>
+                      <a:ext cx="4667901" cy="2600688"/>
+                    </a:xfrm>
+                    <a:prstGeom prst="rect">
+                      <a:avLst/>
+                    </a:prstGeom>
+                  </pic:spPr>
+                </pic:pic>
+              </a:graphicData>
+            </a:graphic>
+          </wp:inline>
+        </w:drawing>
+      </w:r>
+    </w:p>
+    <w:p/>
+    <w:p/>
+    <w:p>
+      <w:hyperlink r:id="rId9" w:history="1">
+        <w:r>
+          <w:rPr>
+            <w:rStyle w:val="Hyperlink"/>
+          </w:rPr>
+          <w:t>https://ai.stanford.edu/~nilsson/</w:t>
+        </w:r>
+      </w:hyperlink>
+    </w:p>
+    <w:p>
+      <w:r>
+        <w:drawing>
+          <wp:inline distT="0" distB="0" distL="0" distR="0" wp14:anchorId="287390AD" wp14:editId="7B9D51F2">
+            <wp:extent cx="1913860" cy="3050664"/>
+            <wp:effectExtent l="0" t="0" r="0" b="0"/>
+            <wp:docPr id="5" name="Picture 5"/>
+            <wp:cNvGraphicFramePr>
+              <a:graphicFrameLocks xmlns:a="http://schemas.openxmlformats.org/drawingml/2006/main" noChangeAspect="1"/>
+            </wp:cNvGraphicFramePr>
+            <a:graphic xmlns:a="http://schemas.openxmlformats.org/drawingml/2006/main">
+              <a:graphicData uri="http://schemas.openxmlformats.org/drawingml/2006/picture">
+                <pic:pic xmlns:pic="http://schemas.openxmlformats.org/drawingml/2006/picture">
+                  <pic:nvPicPr>
+                    <pic:cNvPr id="1" name=""/>
+                    <pic:cNvPicPr/>
+                  </pic:nvPicPr>
+                  <pic:blipFill>
+                    <a:blip r:embed="rId10"/>
+                    <a:stretch>
+                      <a:fillRect/>
+                    </a:stretch>
+                  </pic:blipFill>
+                  <pic:spPr>
+                    <a:xfrm>
+                      <a:off x="0" y="0"/>
+                      <a:ext cx="1936970" cy="3087501"/>
+                    </a:xfrm>
+                    <a:prstGeom prst="rect">
+                      <a:avLst/>
+                    </a:prstGeom>
+                  </pic:spPr>
+                </pic:pic>
+              </a:graphicData>
+            </a:graphic>
+          </wp:inline>
+        </w:drawing>
+      </w:r>
+    </w:p>
+    <w:p>
+      <w:pPr>
+        <w:rPr>
+          <w:b/>
+          <w:sz w:val="28"/>
+        </w:rPr>
+      </w:pPr>
+      <w:r>
+        <w:rPr>
+          <w:b/>
+          <w:sz w:val="28"/>
+        </w:rPr>
+        <w:t>Rational agents</w:t>
+      </w:r>
+    </w:p>
+    <w:p>
+      <w:r>
+        <w:t>An agent is an entity that perceives and acts</w:t>
+      </w:r>
+    </w:p>
+    <w:p>
+      <w:r>
+        <w:drawing>
+          <wp:inline distT="0" distB="0" distL="0" distR="0" wp14:anchorId="26F88E35" wp14:editId="19B408F1">
+            <wp:extent cx="2775098" cy="1819275"/>
+            <wp:effectExtent l="0" t="0" r="6350" b="0"/>
+            <wp:docPr id="6" name="Picture 6"/>
+            <wp:cNvGraphicFramePr>
+              <a:graphicFrameLocks xmlns:a="http://schemas.openxmlformats.org/drawingml/2006/main" noChangeAspect="1"/>
+            </wp:cNvGraphicFramePr>
+            <a:graphic xmlns:a="http://schemas.openxmlformats.org/drawingml/2006/main">
+              <a:graphicData uri="http://schemas.openxmlformats.org/drawingml/2006/picture">
+                <pic:pic xmlns:pic="http://schemas.openxmlformats.org/drawingml/2006/picture">
+                  <pic:nvPicPr>
+                    <pic:cNvPr id="1" name=""/>
+                    <pic:cNvPicPr/>
+                  </pic:nvPicPr>
+                  <pic:blipFill rotWithShape="1">
+                    <a:blip r:embed="rId11"/>
+                    <a:srcRect r="2232"/>
+                    <a:stretch/>
+                  </pic:blipFill>
+                  <pic:spPr bwMode="auto">
+                    <a:xfrm>
+                      <a:off x="0" y="0"/>
+                      <a:ext cx="2775485" cy="1819529"/>
+                    </a:xfrm>
+                    <a:prstGeom prst="rect">
+                      <a:avLst/>
+                    </a:prstGeom>
+                    <a:ln>
+                      <a:noFill/>
+                    </a:ln>
+                    <a:extLst>
+                      <a:ext uri="{53640926-AAD7-44D8-BBD7-CCE9431645EC}">
+                        <a14:shadowObscured xmlns:a14="http://schemas.microsoft.com/office/drawing/2010/main"/>
+                      </a:ext>
+                    </a:extLst>
+                  </pic:spPr>
+                </pic:pic>
+              </a:graphicData>
+            </a:graphic>
+          </wp:inline>
+        </w:drawing>
+      </w:r>
+    </w:p>
+    <w:p>
+      <w:r>
+        <w:t>Rational agents</w:t>
+      </w:r>
+    </w:p>
+    <w:p>
+      <w:r>
+        <w:drawing>
+          <wp:inline distT="0" distB="0" distL="0" distR="0" wp14:anchorId="432D133F" wp14:editId="70EB1DCC">
+            <wp:extent cx="4429743" cy="2419688"/>
+            <wp:effectExtent l="0" t="0" r="0" b="0"/>
+            <wp:docPr id="7" name="Picture 7"/>
+            <wp:cNvGraphicFramePr>
+              <a:graphicFrameLocks xmlns:a="http://schemas.openxmlformats.org/drawingml/2006/main" noChangeAspect="1"/>
+            </wp:cNvGraphicFramePr>
+            <a:graphic xmlns:a="http://schemas.openxmlformats.org/drawingml/2006/main">
+              <a:graphicData uri="http://schemas.openxmlformats.org/drawingml/2006/picture">
+                <pic:pic xmlns:pic="http://schemas.openxmlformats.org/drawingml/2006/picture">
+                  <pic:nvPicPr>
+                    <pic:cNvPr id="1" name=""/>
+                    <pic:cNvPicPr/>
+                  </pic:nvPicPr>
+                  <pic:blipFill>
+                    <a:blip r:embed="rId12"/>
+                    <a:stretch>
+                      <a:fillRect/>
+                    </a:stretch>
+                  </pic:blipFill>
+                  <pic:spPr>
+                    <a:xfrm>
+                      <a:off x="0" y="0"/>
+                      <a:ext cx="4429743" cy="2419688"/>
+                    </a:xfrm>
+                    <a:prstGeom prst="rect">
+                      <a:avLst/>
+                    </a:prstGeom>
+                  </pic:spPr>
+                </pic:pic>
+              </a:graphicData>
+            </a:graphic>
+          </wp:inline>
+        </w:drawing>
+      </w:r>
+    </w:p>
+    <w:p>
+      <w:pPr>
+        <w:rPr>
+          <w:b/>
+          <w:sz w:val="28"/>
+        </w:rPr>
+      </w:pPr>
+      <w:r>
+        <w:rPr>
+          <w:b/>
+          <w:sz w:val="28"/>
+        </w:rPr>
+        <w:lastRenderedPageBreak/>
+        <w:t>Task Environment</w:t>
+      </w:r>
+    </w:p>
+    <w:p>
+      <w:pPr>
+        <w:rPr>
+          <w:b/>
+        </w:rPr>
+      </w:pPr>
+      <w:r>
+        <w:rPr>
+          <w:b/>
+        </w:rPr>
+        <w:drawing>
+          <wp:inline distT="0" distB="0" distL="0" distR="0" wp14:anchorId="7BD4B434" wp14:editId="658CE45F">
+            <wp:extent cx="4382112" cy="1971950"/>
+            <wp:effectExtent l="0" t="0" r="0" b="9525"/>
+            <wp:docPr id="8" name="Picture 8"/>
+            <wp:cNvGraphicFramePr>
+              <a:graphicFrameLocks xmlns:a="http://schemas.openxmlformats.org/drawingml/2006/main" noChangeAspect="1"/>
+            </wp:cNvGraphicFramePr>
+            <a:graphic xmlns:a="http://schemas.openxmlformats.org/drawingml/2006/main">
+              <a:graphicData uri="http://schemas.openxmlformats.org/drawingml/2006/picture">
+                <pic:pic xmlns:pic="http://schemas.openxmlformats.org/drawingml/2006/picture">
+                  <pic:nvPicPr>
+                    <pic:cNvPr id="1" name=""/>
+                    <pic:cNvPicPr/>
+                  </pic:nvPicPr>
+                  <pic:blipFill>
+                    <a:blip r:embed="rId13"/>
+                    <a:stretch>
+                      <a:fillRect/>
+                    </a:stretch>
+                  </pic:blipFill>
+                  <pic:spPr>
+                    <a:xfrm>
+                      <a:off x="0" y="0"/>
+                      <a:ext cx="4382112" cy="1971950"/>
+                    </a:xfrm>
+                    <a:prstGeom prst="rect">
+                      <a:avLst/>
+                    </a:prstGeom>
+                  </pic:spPr>
+                </pic:pic>
+              </a:graphicData>
+            </a:graphic>
+          </wp:inline>
+        </w:drawing>
+      </w:r>
+      <w:bookmarkStart w:id="0" w:name="_GoBack"/>
+      <w:bookmarkEnd w:id="0"/>
+    </w:p>
     <w:sectPr>
       <w:pgSz w:w="11906" w:h="16838"/>
       <w:pgMar w:top="1440" w:right="1440" w:bottom="1440" w:left="1440" w:header="708" w:footer="708" w:gutter="0"/>
@@ -74,6 +952,591 @@
     </w:sectPr>
   </w:body>
 </w:document>
+</file>
+
+<file path=word/numbering.xml><?xml version="1.0" encoding="utf-8"?>
+<w:numbering xmlns:wpc="http://schemas.microsoft.com/office/word/2010/wordprocessingCanvas" xmlns:cx="http://schemas.microsoft.com/office/drawing/2014/chartex" xmlns:cx1="http://schemas.microsoft.com/office/drawing/2015/9/8/chartex" xmlns:mc="http://schemas.openxmlformats.org/markup-compatibility/2006" xmlns:o="urn:schemas-microsoft-com:office:office" xmlns:r="http://schemas.openxmlformats.org/officeDocument/2006/relationships" xmlns:m="http://schemas.openxmlformats.org/officeDocument/2006/math" xmlns:v="urn:schemas-microsoft-com:vml" xmlns:wp14="http://schemas.microsoft.com/office/word/2010/wordprocessingDrawing" xmlns:wp="http://schemas.openxmlformats.org/drawingml/2006/wordprocessingDrawing" xmlns:w10="urn:schemas-microsoft-com:office:word" xmlns:w="http://schemas.openxmlformats.org/wordprocessingml/2006/main" xmlns:w14="http://schemas.microsoft.com/office/word/2010/wordml" xmlns:w15="http://schemas.microsoft.com/office/word/2012/wordml" xmlns:w16se="http://schemas.microsoft.com/office/word/2015/wordml/symex" xmlns:wpg="http://schemas.microsoft.com/office/word/2010/wordprocessingGroup" xmlns:wpi="http://schemas.microsoft.com/office/word/2010/wordprocessingInk" xmlns:wne="http://schemas.microsoft.com/office/word/2006/wordml" xmlns:wps="http://schemas.microsoft.com/office/word/2010/wordprocessingShape" mc:Ignorable="w14 w15 w16se wp14">
+  <w:abstractNum w:abstractNumId="0" w15:restartNumberingAfterBreak="0">
+    <w:nsid w:val="02702B9E"/>
+    <w:multiLevelType w:val="hybridMultilevel"/>
+    <w:tmpl w:val="25AEF98A"/>
+    <w:lvl w:ilvl="0" w:tplc="08090001">
+      <w:start w:val="1"/>
+      <w:numFmt w:val="bullet"/>
+      <w:lvlText w:val=""/>
+      <w:lvlJc w:val="left"/>
+      <w:pPr>
+        <w:ind w:left="720" w:hanging="360"/>
+      </w:pPr>
+      <w:rPr>
+        <w:rFonts w:ascii="Symbol" w:hAnsi="Symbol" w:hint="default"/>
+      </w:rPr>
+    </w:lvl>
+    <w:lvl w:ilvl="1" w:tplc="08090003" w:tentative="1">
+      <w:start w:val="1"/>
+      <w:numFmt w:val="bullet"/>
+      <w:lvlText w:val="o"/>
+      <w:lvlJc w:val="left"/>
+      <w:pPr>
+        <w:ind w:left="1440" w:hanging="360"/>
+      </w:pPr>
+      <w:rPr>
+        <w:rFonts w:ascii="Courier New" w:hAnsi="Courier New" w:cs="Courier New" w:hint="default"/>
+      </w:rPr>
+    </w:lvl>
+    <w:lvl w:ilvl="2" w:tplc="08090005" w:tentative="1">
+      <w:start w:val="1"/>
+      <w:numFmt w:val="bullet"/>
+      <w:lvlText w:val=""/>
+      <w:lvlJc w:val="left"/>
+      <w:pPr>
+        <w:ind w:left="2160" w:hanging="360"/>
+      </w:pPr>
+      <w:rPr>
+        <w:rFonts w:ascii="Wingdings" w:hAnsi="Wingdings" w:hint="default"/>
+      </w:rPr>
+    </w:lvl>
+    <w:lvl w:ilvl="3" w:tplc="08090001" w:tentative="1">
+      <w:start w:val="1"/>
+      <w:numFmt w:val="bullet"/>
+      <w:lvlText w:val=""/>
+      <w:lvlJc w:val="left"/>
+      <w:pPr>
+        <w:ind w:left="2880" w:hanging="360"/>
+      </w:pPr>
+      <w:rPr>
+        <w:rFonts w:ascii="Symbol" w:hAnsi="Symbol" w:hint="default"/>
+      </w:rPr>
+    </w:lvl>
+    <w:lvl w:ilvl="4" w:tplc="08090003" w:tentative="1">
+      <w:start w:val="1"/>
+      <w:numFmt w:val="bullet"/>
+      <w:lvlText w:val="o"/>
+      <w:lvlJc w:val="left"/>
+      <w:pPr>
+        <w:ind w:left="3600" w:hanging="360"/>
+      </w:pPr>
+      <w:rPr>
+        <w:rFonts w:ascii="Courier New" w:hAnsi="Courier New" w:cs="Courier New" w:hint="default"/>
+      </w:rPr>
+    </w:lvl>
+    <w:lvl w:ilvl="5" w:tplc="08090005" w:tentative="1">
+      <w:start w:val="1"/>
+      <w:numFmt w:val="bullet"/>
+      <w:lvlText w:val=""/>
+      <w:lvlJc w:val="left"/>
+      <w:pPr>
+        <w:ind w:left="4320" w:hanging="360"/>
+      </w:pPr>
+      <w:rPr>
+        <w:rFonts w:ascii="Wingdings" w:hAnsi="Wingdings" w:hint="default"/>
+      </w:rPr>
+    </w:lvl>
+    <w:lvl w:ilvl="6" w:tplc="08090001" w:tentative="1">
+      <w:start w:val="1"/>
+      <w:numFmt w:val="bullet"/>
+      <w:lvlText w:val=""/>
+      <w:lvlJc w:val="left"/>
+      <w:pPr>
+        <w:ind w:left="5040" w:hanging="360"/>
+      </w:pPr>
+      <w:rPr>
+        <w:rFonts w:ascii="Symbol" w:hAnsi="Symbol" w:hint="default"/>
+      </w:rPr>
+    </w:lvl>
+    <w:lvl w:ilvl="7" w:tplc="08090003" w:tentative="1">
+      <w:start w:val="1"/>
+      <w:numFmt w:val="bullet"/>
+      <w:lvlText w:val="o"/>
+      <w:lvlJc w:val="left"/>
+      <w:pPr>
+        <w:ind w:left="5760" w:hanging="360"/>
+      </w:pPr>
+      <w:rPr>
+        <w:rFonts w:ascii="Courier New" w:hAnsi="Courier New" w:cs="Courier New" w:hint="default"/>
+      </w:rPr>
+    </w:lvl>
+    <w:lvl w:ilvl="8" w:tplc="08090005" w:tentative="1">
+      <w:start w:val="1"/>
+      <w:numFmt w:val="bullet"/>
+      <w:lvlText w:val=""/>
+      <w:lvlJc w:val="left"/>
+      <w:pPr>
+        <w:ind w:left="6480" w:hanging="360"/>
+      </w:pPr>
+      <w:rPr>
+        <w:rFonts w:ascii="Wingdings" w:hAnsi="Wingdings" w:hint="default"/>
+      </w:rPr>
+    </w:lvl>
+  </w:abstractNum>
+  <w:abstractNum w:abstractNumId="1" w15:restartNumberingAfterBreak="0">
+    <w:nsid w:val="20865ACE"/>
+    <w:multiLevelType w:val="hybridMultilevel"/>
+    <w:tmpl w:val="AA540636"/>
+    <w:lvl w:ilvl="0" w:tplc="08090001">
+      <w:start w:val="1"/>
+      <w:numFmt w:val="bullet"/>
+      <w:lvlText w:val=""/>
+      <w:lvlJc w:val="left"/>
+      <w:pPr>
+        <w:ind w:left="720" w:hanging="360"/>
+      </w:pPr>
+      <w:rPr>
+        <w:rFonts w:ascii="Symbol" w:hAnsi="Symbol" w:hint="default"/>
+      </w:rPr>
+    </w:lvl>
+    <w:lvl w:ilvl="1" w:tplc="08090003" w:tentative="1">
+      <w:start w:val="1"/>
+      <w:numFmt w:val="bullet"/>
+      <w:lvlText w:val="o"/>
+      <w:lvlJc w:val="left"/>
+      <w:pPr>
+        <w:ind w:left="1440" w:hanging="360"/>
+      </w:pPr>
+      <w:rPr>
+        <w:rFonts w:ascii="Courier New" w:hAnsi="Courier New" w:cs="Courier New" w:hint="default"/>
+      </w:rPr>
+    </w:lvl>
+    <w:lvl w:ilvl="2" w:tplc="08090005" w:tentative="1">
+      <w:start w:val="1"/>
+      <w:numFmt w:val="bullet"/>
+      <w:lvlText w:val=""/>
+      <w:lvlJc w:val="left"/>
+      <w:pPr>
+        <w:ind w:left="2160" w:hanging="360"/>
+      </w:pPr>
+      <w:rPr>
+        <w:rFonts w:ascii="Wingdings" w:hAnsi="Wingdings" w:hint="default"/>
+      </w:rPr>
+    </w:lvl>
+    <w:lvl w:ilvl="3" w:tplc="08090001" w:tentative="1">
+      <w:start w:val="1"/>
+      <w:numFmt w:val="bullet"/>
+      <w:lvlText w:val=""/>
+      <w:lvlJc w:val="left"/>
+      <w:pPr>
+        <w:ind w:left="2880" w:hanging="360"/>
+      </w:pPr>
+      <w:rPr>
+        <w:rFonts w:ascii="Symbol" w:hAnsi="Symbol" w:hint="default"/>
+      </w:rPr>
+    </w:lvl>
+    <w:lvl w:ilvl="4" w:tplc="08090003" w:tentative="1">
+      <w:start w:val="1"/>
+      <w:numFmt w:val="bullet"/>
+      <w:lvlText w:val="o"/>
+      <w:lvlJc w:val="left"/>
+      <w:pPr>
+        <w:ind w:left="3600" w:hanging="360"/>
+      </w:pPr>
+      <w:rPr>
+        <w:rFonts w:ascii="Courier New" w:hAnsi="Courier New" w:cs="Courier New" w:hint="default"/>
+      </w:rPr>
+    </w:lvl>
+    <w:lvl w:ilvl="5" w:tplc="08090005" w:tentative="1">
+      <w:start w:val="1"/>
+      <w:numFmt w:val="bullet"/>
+      <w:lvlText w:val=""/>
+      <w:lvlJc w:val="left"/>
+      <w:pPr>
+        <w:ind w:left="4320" w:hanging="360"/>
+      </w:pPr>
+      <w:rPr>
+        <w:rFonts w:ascii="Wingdings" w:hAnsi="Wingdings" w:hint="default"/>
+      </w:rPr>
+    </w:lvl>
+    <w:lvl w:ilvl="6" w:tplc="08090001" w:tentative="1">
+      <w:start w:val="1"/>
+      <w:numFmt w:val="bullet"/>
+      <w:lvlText w:val=""/>
+      <w:lvlJc w:val="left"/>
+      <w:pPr>
+        <w:ind w:left="5040" w:hanging="360"/>
+      </w:pPr>
+      <w:rPr>
+        <w:rFonts w:ascii="Symbol" w:hAnsi="Symbol" w:hint="default"/>
+      </w:rPr>
+    </w:lvl>
+    <w:lvl w:ilvl="7" w:tplc="08090003" w:tentative="1">
+      <w:start w:val="1"/>
+      <w:numFmt w:val="bullet"/>
+      <w:lvlText w:val="o"/>
+      <w:lvlJc w:val="left"/>
+      <w:pPr>
+        <w:ind w:left="5760" w:hanging="360"/>
+      </w:pPr>
+      <w:rPr>
+        <w:rFonts w:ascii="Courier New" w:hAnsi="Courier New" w:cs="Courier New" w:hint="default"/>
+      </w:rPr>
+    </w:lvl>
+    <w:lvl w:ilvl="8" w:tplc="08090005" w:tentative="1">
+      <w:start w:val="1"/>
+      <w:numFmt w:val="bullet"/>
+      <w:lvlText w:val=""/>
+      <w:lvlJc w:val="left"/>
+      <w:pPr>
+        <w:ind w:left="6480" w:hanging="360"/>
+      </w:pPr>
+      <w:rPr>
+        <w:rFonts w:ascii="Wingdings" w:hAnsi="Wingdings" w:hint="default"/>
+      </w:rPr>
+    </w:lvl>
+  </w:abstractNum>
+  <w:abstractNum w:abstractNumId="2" w15:restartNumberingAfterBreak="0">
+    <w:nsid w:val="276D41F8"/>
+    <w:multiLevelType w:val="hybridMultilevel"/>
+    <w:tmpl w:val="371CB132"/>
+    <w:lvl w:ilvl="0" w:tplc="08090001">
+      <w:start w:val="1"/>
+      <w:numFmt w:val="bullet"/>
+      <w:lvlText w:val=""/>
+      <w:lvlJc w:val="left"/>
+      <w:pPr>
+        <w:ind w:left="720" w:hanging="360"/>
+      </w:pPr>
+      <w:rPr>
+        <w:rFonts w:ascii="Symbol" w:hAnsi="Symbol" w:hint="default"/>
+      </w:rPr>
+    </w:lvl>
+    <w:lvl w:ilvl="1" w:tplc="08090003" w:tentative="1">
+      <w:start w:val="1"/>
+      <w:numFmt w:val="bullet"/>
+      <w:lvlText w:val="o"/>
+      <w:lvlJc w:val="left"/>
+      <w:pPr>
+        <w:ind w:left="1440" w:hanging="360"/>
+      </w:pPr>
+      <w:rPr>
+        <w:rFonts w:ascii="Courier New" w:hAnsi="Courier New" w:cs="Courier New" w:hint="default"/>
+      </w:rPr>
+    </w:lvl>
+    <w:lvl w:ilvl="2" w:tplc="08090005" w:tentative="1">
+      <w:start w:val="1"/>
+      <w:numFmt w:val="bullet"/>
+      <w:lvlText w:val=""/>
+      <w:lvlJc w:val="left"/>
+      <w:pPr>
+        <w:ind w:left="2160" w:hanging="360"/>
+      </w:pPr>
+      <w:rPr>
+        <w:rFonts w:ascii="Wingdings" w:hAnsi="Wingdings" w:hint="default"/>
+      </w:rPr>
+    </w:lvl>
+    <w:lvl w:ilvl="3" w:tplc="08090001" w:tentative="1">
+      <w:start w:val="1"/>
+      <w:numFmt w:val="bullet"/>
+      <w:lvlText w:val=""/>
+      <w:lvlJc w:val="left"/>
+      <w:pPr>
+        <w:ind w:left="2880" w:hanging="360"/>
+      </w:pPr>
+      <w:rPr>
+        <w:rFonts w:ascii="Symbol" w:hAnsi="Symbol" w:hint="default"/>
+      </w:rPr>
+    </w:lvl>
+    <w:lvl w:ilvl="4" w:tplc="08090003" w:tentative="1">
+      <w:start w:val="1"/>
+      <w:numFmt w:val="bullet"/>
+      <w:lvlText w:val="o"/>
+      <w:lvlJc w:val="left"/>
+      <w:pPr>
+        <w:ind w:left="3600" w:hanging="360"/>
+      </w:pPr>
+      <w:rPr>
+        <w:rFonts w:ascii="Courier New" w:hAnsi="Courier New" w:cs="Courier New" w:hint="default"/>
+      </w:rPr>
+    </w:lvl>
+    <w:lvl w:ilvl="5" w:tplc="08090005" w:tentative="1">
+      <w:start w:val="1"/>
+      <w:numFmt w:val="bullet"/>
+      <w:lvlText w:val=""/>
+      <w:lvlJc w:val="left"/>
+      <w:pPr>
+        <w:ind w:left="4320" w:hanging="360"/>
+      </w:pPr>
+      <w:rPr>
+        <w:rFonts w:ascii="Wingdings" w:hAnsi="Wingdings" w:hint="default"/>
+      </w:rPr>
+    </w:lvl>
+    <w:lvl w:ilvl="6" w:tplc="08090001" w:tentative="1">
+      <w:start w:val="1"/>
+      <w:numFmt w:val="bullet"/>
+      <w:lvlText w:val=""/>
+      <w:lvlJc w:val="left"/>
+      <w:pPr>
+        <w:ind w:left="5040" w:hanging="360"/>
+      </w:pPr>
+      <w:rPr>
+        <w:rFonts w:ascii="Symbol" w:hAnsi="Symbol" w:hint="default"/>
+      </w:rPr>
+    </w:lvl>
+    <w:lvl w:ilvl="7" w:tplc="08090003" w:tentative="1">
+      <w:start w:val="1"/>
+      <w:numFmt w:val="bullet"/>
+      <w:lvlText w:val="o"/>
+      <w:lvlJc w:val="left"/>
+      <w:pPr>
+        <w:ind w:left="5760" w:hanging="360"/>
+      </w:pPr>
+      <w:rPr>
+        <w:rFonts w:ascii="Courier New" w:hAnsi="Courier New" w:cs="Courier New" w:hint="default"/>
+      </w:rPr>
+    </w:lvl>
+    <w:lvl w:ilvl="8" w:tplc="08090005" w:tentative="1">
+      <w:start w:val="1"/>
+      <w:numFmt w:val="bullet"/>
+      <w:lvlText w:val=""/>
+      <w:lvlJc w:val="left"/>
+      <w:pPr>
+        <w:ind w:left="6480" w:hanging="360"/>
+      </w:pPr>
+      <w:rPr>
+        <w:rFonts w:ascii="Wingdings" w:hAnsi="Wingdings" w:hint="default"/>
+      </w:rPr>
+    </w:lvl>
+  </w:abstractNum>
+  <w:abstractNum w:abstractNumId="3" w15:restartNumberingAfterBreak="0">
+    <w:nsid w:val="2A4E21ED"/>
+    <w:multiLevelType w:val="hybridMultilevel"/>
+    <w:tmpl w:val="84E4A038"/>
+    <w:lvl w:ilvl="0" w:tplc="08090001">
+      <w:start w:val="1"/>
+      <w:numFmt w:val="bullet"/>
+      <w:lvlText w:val=""/>
+      <w:lvlJc w:val="left"/>
+      <w:pPr>
+        <w:ind w:left="720" w:hanging="360"/>
+      </w:pPr>
+      <w:rPr>
+        <w:rFonts w:ascii="Symbol" w:hAnsi="Symbol" w:hint="default"/>
+      </w:rPr>
+    </w:lvl>
+    <w:lvl w:ilvl="1" w:tplc="08090003" w:tentative="1">
+      <w:start w:val="1"/>
+      <w:numFmt w:val="bullet"/>
+      <w:lvlText w:val="o"/>
+      <w:lvlJc w:val="left"/>
+      <w:pPr>
+        <w:ind w:left="1440" w:hanging="360"/>
+      </w:pPr>
+      <w:rPr>
+        <w:rFonts w:ascii="Courier New" w:hAnsi="Courier New" w:cs="Courier New" w:hint="default"/>
+      </w:rPr>
+    </w:lvl>
+    <w:lvl w:ilvl="2" w:tplc="08090005" w:tentative="1">
+      <w:start w:val="1"/>
+      <w:numFmt w:val="bullet"/>
+      <w:lvlText w:val=""/>
+      <w:lvlJc w:val="left"/>
+      <w:pPr>
+        <w:ind w:left="2160" w:hanging="360"/>
+      </w:pPr>
+      <w:rPr>
+        <w:rFonts w:ascii="Wingdings" w:hAnsi="Wingdings" w:hint="default"/>
+      </w:rPr>
+    </w:lvl>
+    <w:lvl w:ilvl="3" w:tplc="08090001" w:tentative="1">
+      <w:start w:val="1"/>
+      <w:numFmt w:val="bullet"/>
+      <w:lvlText w:val=""/>
+      <w:lvlJc w:val="left"/>
+      <w:pPr>
+        <w:ind w:left="2880" w:hanging="360"/>
+      </w:pPr>
+      <w:rPr>
+        <w:rFonts w:ascii="Symbol" w:hAnsi="Symbol" w:hint="default"/>
+      </w:rPr>
+    </w:lvl>
+    <w:lvl w:ilvl="4" w:tplc="08090003" w:tentative="1">
+      <w:start w:val="1"/>
+      <w:numFmt w:val="bullet"/>
+      <w:lvlText w:val="o"/>
+      <w:lvlJc w:val="left"/>
+      <w:pPr>
+        <w:ind w:left="3600" w:hanging="360"/>
+      </w:pPr>
+      <w:rPr>
+        <w:rFonts w:ascii="Courier New" w:hAnsi="Courier New" w:cs="Courier New" w:hint="default"/>
+      </w:rPr>
+    </w:lvl>
+    <w:lvl w:ilvl="5" w:tplc="08090005" w:tentative="1">
+      <w:start w:val="1"/>
+      <w:numFmt w:val="bullet"/>
+      <w:lvlText w:val=""/>
+      <w:lvlJc w:val="left"/>
+      <w:pPr>
+        <w:ind w:left="4320" w:hanging="360"/>
+      </w:pPr>
+      <w:rPr>
+        <w:rFonts w:ascii="Wingdings" w:hAnsi="Wingdings" w:hint="default"/>
+      </w:rPr>
+    </w:lvl>
+    <w:lvl w:ilvl="6" w:tplc="08090001" w:tentative="1">
+      <w:start w:val="1"/>
+      <w:numFmt w:val="bullet"/>
+      <w:lvlText w:val=""/>
+      <w:lvlJc w:val="left"/>
+      <w:pPr>
+        <w:ind w:left="5040" w:hanging="360"/>
+      </w:pPr>
+      <w:rPr>
+        <w:rFonts w:ascii="Symbol" w:hAnsi="Symbol" w:hint="default"/>
+      </w:rPr>
+    </w:lvl>
+    <w:lvl w:ilvl="7" w:tplc="08090003" w:tentative="1">
+      <w:start w:val="1"/>
+      <w:numFmt w:val="bullet"/>
+      <w:lvlText w:val="o"/>
+      <w:lvlJc w:val="left"/>
+      <w:pPr>
+        <w:ind w:left="5760" w:hanging="360"/>
+      </w:pPr>
+      <w:rPr>
+        <w:rFonts w:ascii="Courier New" w:hAnsi="Courier New" w:cs="Courier New" w:hint="default"/>
+      </w:rPr>
+    </w:lvl>
+    <w:lvl w:ilvl="8" w:tplc="08090005" w:tentative="1">
+      <w:start w:val="1"/>
+      <w:numFmt w:val="bullet"/>
+      <w:lvlText w:val=""/>
+      <w:lvlJc w:val="left"/>
+      <w:pPr>
+        <w:ind w:left="6480" w:hanging="360"/>
+      </w:pPr>
+      <w:rPr>
+        <w:rFonts w:ascii="Wingdings" w:hAnsi="Wingdings" w:hint="default"/>
+      </w:rPr>
+    </w:lvl>
+  </w:abstractNum>
+  <w:abstractNum w:abstractNumId="4" w15:restartNumberingAfterBreak="0">
+    <w:nsid w:val="57A92D7D"/>
+    <w:multiLevelType w:val="hybridMultilevel"/>
+    <w:tmpl w:val="BF14FD50"/>
+    <w:lvl w:ilvl="0" w:tplc="08090001">
+      <w:start w:val="1"/>
+      <w:numFmt w:val="bullet"/>
+      <w:lvlText w:val=""/>
+      <w:lvlJc w:val="left"/>
+      <w:pPr>
+        <w:ind w:left="720" w:hanging="360"/>
+      </w:pPr>
+      <w:rPr>
+        <w:rFonts w:ascii="Symbol" w:hAnsi="Symbol" w:hint="default"/>
+      </w:rPr>
+    </w:lvl>
+    <w:lvl w:ilvl="1" w:tplc="08090003" w:tentative="1">
+      <w:start w:val="1"/>
+      <w:numFmt w:val="bullet"/>
+      <w:lvlText w:val="o"/>
+      <w:lvlJc w:val="left"/>
+      <w:pPr>
+        <w:ind w:left="1440" w:hanging="360"/>
+      </w:pPr>
+      <w:rPr>
+        <w:rFonts w:ascii="Courier New" w:hAnsi="Courier New" w:cs="Courier New" w:hint="default"/>
+      </w:rPr>
+    </w:lvl>
+    <w:lvl w:ilvl="2" w:tplc="08090005" w:tentative="1">
+      <w:start w:val="1"/>
+      <w:numFmt w:val="bullet"/>
+      <w:lvlText w:val=""/>
+      <w:lvlJc w:val="left"/>
+      <w:pPr>
+        <w:ind w:left="2160" w:hanging="360"/>
+      </w:pPr>
+      <w:rPr>
+        <w:rFonts w:ascii="Wingdings" w:hAnsi="Wingdings" w:hint="default"/>
+      </w:rPr>
+    </w:lvl>
+    <w:lvl w:ilvl="3" w:tplc="08090001" w:tentative="1">
+      <w:start w:val="1"/>
+      <w:numFmt w:val="bullet"/>
+      <w:lvlText w:val=""/>
+      <w:lvlJc w:val="left"/>
+      <w:pPr>
+        <w:ind w:left="2880" w:hanging="360"/>
+      </w:pPr>
+      <w:rPr>
+        <w:rFonts w:ascii="Symbol" w:hAnsi="Symbol" w:hint="default"/>
+      </w:rPr>
+    </w:lvl>
+    <w:lvl w:ilvl="4" w:tplc="08090003" w:tentative="1">
+      <w:start w:val="1"/>
+      <w:numFmt w:val="bullet"/>
+      <w:lvlText w:val="o"/>
+      <w:lvlJc w:val="left"/>
+      <w:pPr>
+        <w:ind w:left="3600" w:hanging="360"/>
+      </w:pPr>
+      <w:rPr>
+        <w:rFonts w:ascii="Courier New" w:hAnsi="Courier New" w:cs="Courier New" w:hint="default"/>
+      </w:rPr>
+    </w:lvl>
+    <w:lvl w:ilvl="5" w:tplc="08090005" w:tentative="1">
+      <w:start w:val="1"/>
+      <w:numFmt w:val="bullet"/>
+      <w:lvlText w:val=""/>
+      <w:lvlJc w:val="left"/>
+      <w:pPr>
+        <w:ind w:left="4320" w:hanging="360"/>
+      </w:pPr>
+      <w:rPr>
+        <w:rFonts w:ascii="Wingdings" w:hAnsi="Wingdings" w:hint="default"/>
+      </w:rPr>
+    </w:lvl>
+    <w:lvl w:ilvl="6" w:tplc="08090001" w:tentative="1">
+      <w:start w:val="1"/>
+      <w:numFmt w:val="bullet"/>
+      <w:lvlText w:val=""/>
+      <w:lvlJc w:val="left"/>
+      <w:pPr>
+        <w:ind w:left="5040" w:hanging="360"/>
+      </w:pPr>
+      <w:rPr>
+        <w:rFonts w:ascii="Symbol" w:hAnsi="Symbol" w:hint="default"/>
+      </w:rPr>
+    </w:lvl>
+    <w:lvl w:ilvl="7" w:tplc="08090003" w:tentative="1">
+      <w:start w:val="1"/>
+      <w:numFmt w:val="bullet"/>
+      <w:lvlText w:val="o"/>
+      <w:lvlJc w:val="left"/>
+      <w:pPr>
+        <w:ind w:left="5760" w:hanging="360"/>
+      </w:pPr>
+      <w:rPr>
+        <w:rFonts w:ascii="Courier New" w:hAnsi="Courier New" w:cs="Courier New" w:hint="default"/>
+      </w:rPr>
+    </w:lvl>
+    <w:lvl w:ilvl="8" w:tplc="08090005" w:tentative="1">
+      <w:start w:val="1"/>
+      <w:numFmt w:val="bullet"/>
+      <w:lvlText w:val=""/>
+      <w:lvlJc w:val="left"/>
+      <w:pPr>
+        <w:ind w:left="6480" w:hanging="360"/>
+      </w:pPr>
+      <w:rPr>
+        <w:rFonts w:ascii="Wingdings" w:hAnsi="Wingdings" w:hint="default"/>
+      </w:rPr>
+    </w:lvl>
+  </w:abstractNum>
+  <w:num w:numId="1">
+    <w:abstractNumId w:val="4"/>
+  </w:num>
+  <w:num w:numId="2">
+    <w:abstractNumId w:val="2"/>
+  </w:num>
+  <w:num w:numId="3">
+    <w:abstractNumId w:val="0"/>
+  </w:num>
+  <w:num w:numId="4">
+    <w:abstractNumId w:val="1"/>
+  </w:num>
+  <w:num w:numId="5">
+    <w:abstractNumId w:val="3"/>
+  </w:num>
+</w:numbering>
 </file>
 
 <file path=word/styles.xml><?xml version="1.0" encoding="utf-8"?>
@@ -497,6 +1960,28 @@
     <w:semiHidden/>
     <w:unhideWhenUsed/>
   </w:style>
+  <w:style w:type="paragraph" w:styleId="ListParagraph">
+    <w:name w:val="List Paragraph"/>
+    <w:basedOn w:val="Normal"/>
+    <w:uiPriority w:val="34"/>
+    <w:qFormat/>
+    <w:rsid w:val="001811A9"/>
+    <w:pPr>
+      <w:ind w:left="720"/>
+      <w:contextualSpacing/>
+    </w:pPr>
+  </w:style>
+  <w:style w:type="character" w:styleId="Hyperlink">
+    <w:name w:val="Hyperlink"/>
+    <w:basedOn w:val="DefaultParagraphFont"/>
+    <w:uiPriority w:val="99"/>
+    <w:unhideWhenUsed/>
+    <w:rsid w:val="00A05812"/>
+    <w:rPr>
+      <w:color w:val="0563C1" w:themeColor="hyperlink"/>
+      <w:u w:val="single"/>
+    </w:rPr>
+  </w:style>
 </w:styles>
 </file>
 

</xml_diff>

<commit_message>
Saved work from lecture
</commit_message>
<xml_diff>
--- a/CMP9132M - Advanced Artificial Intelligence.docx
+++ b/CMP9132M - Advanced Artificial Intelligence.docx
@@ -941,6 +941,26 @@
           </wp:inline>
         </w:drawing>
       </w:r>
+    </w:p>
+    <w:p>
+      <w:pPr>
+        <w:rPr>
+          <w:b/>
+        </w:rPr>
+      </w:pPr>
+      <w:r>
+        <w:rPr>
+          <w:b/>
+        </w:rPr>
+        <w:t>Conclusions</w:t>
+      </w:r>
+    </w:p>
+    <w:p>
+      <w:pPr>
+        <w:rPr>
+          <w:b/>
+        </w:rPr>
+      </w:pPr>
       <w:bookmarkStart w:id="0" w:name="_GoBack"/>
       <w:bookmarkEnd w:id="0"/>
     </w:p>

</xml_diff>